<commit_message>
update dokumen tanda terima wakaf
</commit_message>
<xml_diff>
--- a/public/template/tanda_terima_wakaf.docx
+++ b/public/template/tanda_terima_wakaf.docx
@@ -1291,6 +1291,7 @@
           <w:rFonts w:ascii="Times New Roman" w:hAnsi="Times New Roman" w:cs="Times New Roman"/>
           <w:sz w:val="24"/>
           <w:szCs w:val="24"/>
+          <w:lang w:val="id-ID"/>
         </w:rPr>
       </w:pPr>
       <w:r>
@@ -1365,6 +1366,15 @@
           <w:szCs w:val="24"/>
         </w:rPr>
         <w:t xml:space="preserve">, </w:t>
+      </w:r>
+      <w:r>
+        <w:rPr>
+          <w:rFonts w:ascii="Times New Roman" w:hAnsi="Times New Roman" w:cs="Times New Roman"/>
+          <w:sz w:val="24"/>
+          <w:szCs w:val="24"/>
+          <w:lang w:val="id-ID"/>
+        </w:rPr>
+        <w:t>${tanggal}</w:t>
       </w:r>
     </w:p>
     <w:p>
@@ -1503,13 +1513,23 @@
     <w:p>
       <w:pPr>
         <w:spacing w:line="240" w:lineRule="auto"/>
-        <w:jc w:val="right"/>
-        <w:rPr>
-          <w:rFonts w:ascii="Times New Roman" w:hAnsi="Times New Roman" w:cs="Times New Roman"/>
-          <w:sz w:val="24"/>
-          <w:szCs w:val="24"/>
-        </w:rPr>
-      </w:pPr>
+        <w:ind w:left="4320"/>
+        <w:jc w:val="center"/>
+        <w:rPr>
+          <w:rFonts w:ascii="Times New Roman" w:hAnsi="Times New Roman" w:cs="Times New Roman"/>
+          <w:sz w:val="24"/>
+          <w:szCs w:val="24"/>
+        </w:rPr>
+      </w:pPr>
+      <w:r>
+        <w:rPr>
+          <w:rFonts w:ascii="Times New Roman" w:hAnsi="Times New Roman" w:cs="Times New Roman"/>
+          <w:sz w:val="24"/>
+          <w:szCs w:val="24"/>
+          <w:lang w:val="id-ID"/>
+        </w:rPr>
+        <w:t xml:space="preserve">   </w:t>
+      </w:r>
       <w:proofErr w:type="spellStart"/>
       <w:r>
         <w:rPr>
@@ -1558,13 +1578,60 @@
     <w:p>
       <w:pPr>
         <w:spacing w:line="240" w:lineRule="auto"/>
-        <w:jc w:val="right"/>
-        <w:rPr>
-          <w:rFonts w:ascii="Times New Roman" w:hAnsi="Times New Roman" w:cs="Times New Roman"/>
-          <w:sz w:val="24"/>
-          <w:szCs w:val="24"/>
-        </w:rPr>
-      </w:pPr>
+        <w:ind w:left="2880"/>
+        <w:jc w:val="center"/>
+        <w:rPr>
+          <w:rFonts w:ascii="Times New Roman" w:hAnsi="Times New Roman" w:cs="Times New Roman"/>
+          <w:sz w:val="24"/>
+          <w:szCs w:val="24"/>
+        </w:rPr>
+      </w:pPr>
+      <w:r>
+        <w:rPr>
+          <w:rFonts w:ascii="Times New Roman" w:hAnsi="Times New Roman" w:cs="Times New Roman"/>
+          <w:sz w:val="24"/>
+          <w:szCs w:val="24"/>
+          <w:lang w:val="id-ID"/>
+        </w:rPr>
+        <w:t xml:space="preserve">       </w:t>
+      </w:r>
+      <w:r>
+        <w:rPr>
+          <w:rFonts w:ascii="Times New Roman" w:hAnsi="Times New Roman" w:cs="Times New Roman"/>
+          <w:sz w:val="24"/>
+          <w:szCs w:val="24"/>
+          <w:lang w:val="id-ID"/>
+        </w:rPr>
+        <w:tab/>
+      </w:r>
+      <w:r>
+        <w:rPr>
+          <w:rFonts w:ascii="Times New Roman" w:hAnsi="Times New Roman" w:cs="Times New Roman"/>
+          <w:sz w:val="24"/>
+          <w:szCs w:val="24"/>
+          <w:lang w:val="id-ID"/>
+        </w:rPr>
+        <w:tab/>
+      </w:r>
+      <w:r>
+        <w:rPr>
+          <w:rFonts w:ascii="Times New Roman" w:hAnsi="Times New Roman" w:cs="Times New Roman"/>
+          <w:sz w:val="24"/>
+          <w:szCs w:val="24"/>
+          <w:lang w:val="id-ID"/>
+        </w:rPr>
+        <w:tab/>
+        <w:t xml:space="preserve">          </w:t>
+      </w:r>
+      <w:r>
+        <w:rPr>
+          <w:rFonts w:ascii="Times New Roman" w:hAnsi="Times New Roman" w:cs="Times New Roman"/>
+          <w:sz w:val="24"/>
+          <w:szCs w:val="24"/>
+          <w:lang w:val="id-ID"/>
+        </w:rPr>
+        <w:tab/>
+      </w:r>
       <w:proofErr w:type="spellStart"/>
       <w:r>
         <w:rPr>

</xml_diff>

<commit_message>
centered direktur utama tanda terima wakaf
</commit_message>
<xml_diff>
--- a/public/template/tanda_terima_wakaf.docx
+++ b/public/template/tanda_terima_wakaf.docx
@@ -1593,7 +1593,7 @@
           <w:szCs w:val="24"/>
           <w:lang w:val="id-ID"/>
         </w:rPr>
-        <w:t xml:space="preserve">       </w:t>
+        <w:t xml:space="preserve">      </w:t>
       </w:r>
       <w:r>
         <w:rPr>
@@ -1612,25 +1612,7 @@
           <w:lang w:val="id-ID"/>
         </w:rPr>
         <w:tab/>
-      </w:r>
-      <w:r>
-        <w:rPr>
-          <w:rFonts w:ascii="Times New Roman" w:hAnsi="Times New Roman" w:cs="Times New Roman"/>
-          <w:sz w:val="24"/>
-          <w:szCs w:val="24"/>
-          <w:lang w:val="id-ID"/>
-        </w:rPr>
-        <w:tab/>
-        <w:t xml:space="preserve">          </w:t>
-      </w:r>
-      <w:r>
-        <w:rPr>
-          <w:rFonts w:ascii="Times New Roman" w:hAnsi="Times New Roman" w:cs="Times New Roman"/>
-          <w:sz w:val="24"/>
-          <w:szCs w:val="24"/>
-          <w:lang w:val="id-ID"/>
-        </w:rPr>
-        <w:tab/>
+        <w:t xml:space="preserve">   </w:t>
       </w:r>
       <w:proofErr w:type="spellStart"/>
       <w:r>

</xml_diff>